<commit_message>
Atualizada especificação de requisitos,  glossário e modeloUML
</commit_message>
<xml_diff>
--- a/Trabalhos Práticos/3. Especificação de Requisitos/Especificação de Requisitos.docx
+++ b/Trabalhos Práticos/3. Especificação de Requisitos/Especificação de Requisitos.docx
@@ -75,7 +75,14 @@
           <w:sz w:val="28"/>
           <w:lang w:val="pt-PT"/>
         </w:rPr>
-        <w:t xml:space="preserve"> 1.0</w:t>
+        <w:t xml:space="preserve"> 1.</w:t>
+      </w:r>
+      <w:r>
+        <w:rPr>
+          <w:sz w:val="28"/>
+          <w:lang w:val="pt-PT"/>
+        </w:rPr>
+        <w:t>1</w:t>
       </w:r>
     </w:p>
     <w:p>
@@ -102,8 +109,12 @@
           <w:lang w:val="pt-PT"/>
         </w:rPr>
         <w:sectPr>
-          <w:headerReference w:type="default" r:id="rId8"/>
-          <w:footerReference w:type="even" r:id="rId9"/>
+          <w:headerReference w:type="even" r:id="rId8"/>
+          <w:headerReference w:type="default" r:id="rId9"/>
+          <w:footerReference w:type="even" r:id="rId10"/>
+          <w:footerReference w:type="default" r:id="rId11"/>
+          <w:headerReference w:type="first" r:id="rId12"/>
+          <w:footerReference w:type="first" r:id="rId13"/>
           <w:pgSz w:w="12240" w:h="15840" w:code="1"/>
           <w:pgMar w:top="1440" w:right="1440" w:bottom="1440" w:left="1440" w:header="720" w:footer="720" w:gutter="0"/>
           <w:cols w:space="720"/>
@@ -326,6 +337,12 @@
                 <w:lang w:val="pt-PT"/>
               </w:rPr>
             </w:pPr>
+            <w:r>
+              <w:rPr>
+                <w:lang w:val="pt-PT"/>
+              </w:rPr>
+              <w:t>20/10/2023</w:t>
+            </w:r>
           </w:p>
         </w:tc>
         <w:tc>
@@ -339,6 +356,12 @@
                 <w:lang w:val="pt-PT"/>
               </w:rPr>
             </w:pPr>
+            <w:r>
+              <w:rPr>
+                <w:lang w:val="pt-PT"/>
+              </w:rPr>
+              <w:t>1.1</w:t>
+            </w:r>
           </w:p>
         </w:tc>
         <w:tc>
@@ -352,6 +375,12 @@
                 <w:lang w:val="pt-PT"/>
               </w:rPr>
             </w:pPr>
+            <w:r>
+              <w:rPr>
+                <w:lang w:val="pt-PT"/>
+              </w:rPr>
+              <w:t>Diagramas de casos de utilização</w:t>
+            </w:r>
           </w:p>
         </w:tc>
         <w:tc>
@@ -365,6 +394,12 @@
                 <w:lang w:val="pt-PT"/>
               </w:rPr>
             </w:pPr>
+            <w:r>
+              <w:rPr>
+                <w:lang w:val="pt-PT"/>
+              </w:rPr>
+              <w:t>Ana Oliveira</w:t>
+            </w:r>
           </w:p>
         </w:tc>
       </w:tr>
@@ -2678,7 +2713,7 @@
         <mc:AlternateContent>
           <mc:Choice Requires="wpg">
             <w:drawing>
-              <wp:anchor distT="0" distB="0" distL="114300" distR="114300" simplePos="0" relativeHeight="251669504" behindDoc="0" locked="0" layoutInCell="1" allowOverlap="1" wp14:anchorId="68A21F1F" wp14:editId="232FD806">
+              <wp:anchor distT="0" distB="0" distL="114300" distR="114300" simplePos="0" relativeHeight="251669504" behindDoc="0" locked="0" layoutInCell="1" allowOverlap="1" wp14:anchorId="68A21F1F" wp14:editId="485A8AC4">
                 <wp:simplePos x="0" y="0"/>
                 <wp:positionH relativeFrom="column">
                   <wp:posOffset>1135380</wp:posOffset>
@@ -2705,27 +2740,26 @@
                       </wpg:grpSpPr>
                       <pic:pic xmlns:pic="http://schemas.openxmlformats.org/drawingml/2006/picture">
                         <pic:nvPicPr>
-                          <pic:cNvPr id="273497206" name="Imagem 10" descr="Uma imagem com texto, captura de ecrã, diagrama, file&#10;&#10;Descrição gerada automaticamente"/>
+                          <pic:cNvPr id="273497206" name="Imagem 10"/>
                           <pic:cNvPicPr>
                             <a:picLocks noChangeAspect="1"/>
                           </pic:cNvPicPr>
                         </pic:nvPicPr>
                         <pic:blipFill>
-                          <a:blip r:embed="rId10">
+                          <a:blip r:embed="rId14">
                             <a:extLst>
                               <a:ext uri="{28A0092B-C50C-407E-A947-70E740481C1C}">
                                 <a14:useLocalDpi xmlns:a14="http://schemas.microsoft.com/office/drawing/2010/main" val="0"/>
                               </a:ext>
                             </a:extLst>
                           </a:blip>
-                          <a:stretch>
-                            <a:fillRect/>
-                          </a:stretch>
+                          <a:srcRect/>
+                          <a:stretch/>
                         </pic:blipFill>
                         <pic:spPr>
                           <a:xfrm>
-                            <a:off x="0" y="0"/>
-                            <a:ext cx="4085590" cy="2086610"/>
+                            <a:off x="578733" y="0"/>
+                            <a:ext cx="2928123" cy="2086610"/>
                           </a:xfrm>
                           <a:prstGeom prst="rect">
                             <a:avLst/>
@@ -2822,7 +2856,7 @@
           </mc:Choice>
           <mc:Fallback>
             <w:pict>
-              <v:group w14:anchorId="68A21F1F" id="Agrupar 11" o:spid="_x0000_s1026" style="position:absolute;margin-left:89.4pt;margin-top:10.1pt;width:321.7pt;height:188.95pt;z-index:251669504" coordsize="40855,23996" o:gfxdata="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">
+              <v:group w14:anchorId="68A21F1F" id="Agrupar 11" o:spid="_x0000_s1026" style="position:absolute;margin-left:89.4pt;margin-top:10.1pt;width:321.7pt;height:188.95pt;z-index:251669504" coordsize="40855,23996" o:gfxdata="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">
                 <v:shapetype id="_x0000_t75" coordsize="21600,21600" o:spt="75" o:preferrelative="t" path="m@4@5l@4@11@9@11@9@5xe" filled="f" stroked="f">
                   <v:stroke joinstyle="miter"/>
                   <v:formulas>
@@ -2842,8 +2876,8 @@
                   <v:path o:extrusionok="f" gradientshapeok="t" o:connecttype="rect"/>
                   <o:lock v:ext="edit" aspectratio="t"/>
                 </v:shapetype>
-                <v:shape id="Imagem 10" o:spid="_x0000_s1027" type="#_x0000_t75" alt="Uma imagem com texto, captura de ecrã, diagrama, file&#10;&#10;Descrição gerada automaticamente" style="position:absolute;width:40855;height:20866;visibility:visible;mso-wrap-style:square" o:gfxdata="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">
-                  <v:imagedata r:id="rId11" o:title="Uma imagem com texto, captura de ecrã, diagrama, file&#10;&#10;Descrição gerada automaticamente"/>
+                <v:shape id="Imagem 10" o:spid="_x0000_s1027" type="#_x0000_t75" style="position:absolute;left:5787;width:29281;height:20866;visibility:visible;mso-wrap-style:square" o:gfxdata="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">
+                  <v:imagedata r:id="rId15" o:title=""/>
                 </v:shape>
                 <v:shapetype id="_x0000_t202" coordsize="21600,21600" o:spt="202" path="m,l,21600r21600,l21600,xe">
                   <v:stroke joinstyle="miter"/>
@@ -3226,6 +3260,42 @@
         </w:rPr>
         <w:t xml:space="preserve">. </w:t>
       </w:r>
+      <w:r>
+        <w:rPr>
+          <w:lang w:val="pt-PT"/>
+        </w:rPr>
+        <w:t>Para isso</w:t>
+      </w:r>
+      <w:r>
+        <w:rPr>
+          <w:lang w:val="pt-PT"/>
+        </w:rPr>
+        <w:t xml:space="preserve">, existe a dependência da interface </w:t>
+      </w:r>
+      <w:r>
+        <w:rPr>
+          <w:lang w:val="pt-PT"/>
+        </w:rPr>
+        <w:t>que</w:t>
+      </w:r>
+      <w:r>
+        <w:rPr>
+          <w:lang w:val="pt-PT"/>
+        </w:rPr>
+        <w:t xml:space="preserve"> garant</w:t>
+      </w:r>
+      <w:r>
+        <w:rPr>
+          <w:lang w:val="pt-PT"/>
+        </w:rPr>
+        <w:t>e</w:t>
+      </w:r>
+      <w:r>
+        <w:rPr>
+          <w:lang w:val="pt-PT"/>
+        </w:rPr>
+        <w:t xml:space="preserve"> a comunicação com o sistema. </w:t>
+      </w:r>
     </w:p>
     <w:p>
       <w:pPr>
@@ -3260,7 +3330,7 @@
         <mc:AlternateContent>
           <mc:Choice Requires="wpg">
             <w:drawing>
-              <wp:anchor distT="0" distB="0" distL="114300" distR="114300" simplePos="0" relativeHeight="251673600" behindDoc="0" locked="0" layoutInCell="1" allowOverlap="1" wp14:anchorId="44D2226D" wp14:editId="7D7F1C25">
+              <wp:anchor distT="0" distB="0" distL="114300" distR="114300" simplePos="0" relativeHeight="251673600" behindDoc="0" locked="0" layoutInCell="1" allowOverlap="1" wp14:anchorId="44D2226D" wp14:editId="548A5100">
                 <wp:simplePos x="0" y="0"/>
                 <wp:positionH relativeFrom="column">
                   <wp:posOffset>1066800</wp:posOffset>
@@ -3279,35 +3349,34 @@
                       <wpg:cNvGrpSpPr/>
                       <wpg:grpSpPr>
                         <a:xfrm>
-                          <a:off x="0" y="0"/>
-                          <a:ext cx="4085590" cy="3024505"/>
-                          <a:chOff x="0" y="0"/>
-                          <a:chExt cx="4085590" cy="3024505"/>
+                          <a:off x="0" y="69445"/>
+                          <a:ext cx="4085590" cy="2955060"/>
+                          <a:chOff x="0" y="69445"/>
+                          <a:chExt cx="4085590" cy="2955060"/>
                         </a:xfrm>
                       </wpg:grpSpPr>
                       <pic:pic xmlns:pic="http://schemas.openxmlformats.org/drawingml/2006/picture">
                         <pic:nvPicPr>
-                          <pic:cNvPr id="1569941017" name="Imagem 12" descr="Uma imagem com texto, captura de ecrã, diagrama, file&#10;&#10;Descrição gerada automaticamente"/>
+                          <pic:cNvPr id="1569941017" name="Imagem 12"/>
                           <pic:cNvPicPr>
                             <a:picLocks noChangeAspect="1"/>
                           </pic:cNvPicPr>
                         </pic:nvPicPr>
                         <pic:blipFill>
-                          <a:blip r:embed="rId12">
+                          <a:blip r:embed="rId16">
                             <a:extLst>
                               <a:ext uri="{28A0092B-C50C-407E-A947-70E740481C1C}">
                                 <a14:useLocalDpi xmlns:a14="http://schemas.microsoft.com/office/drawing/2010/main" val="0"/>
                               </a:ext>
                             </a:extLst>
                           </a:blip>
-                          <a:stretch>
-                            <a:fillRect/>
-                          </a:stretch>
+                          <a:srcRect/>
+                          <a:stretch/>
                         </pic:blipFill>
                         <pic:spPr>
                           <a:xfrm>
-                            <a:off x="0" y="0"/>
-                            <a:ext cx="4085590" cy="2707640"/>
+                            <a:off x="0" y="69445"/>
+                            <a:ext cx="4085590" cy="2568749"/>
                           </a:xfrm>
                           <a:prstGeom prst="rect">
                             <a:avLst/>
@@ -3412,9 +3481,9 @@
           </mc:Choice>
           <mc:Fallback>
             <w:pict>
-              <v:group w14:anchorId="44D2226D" id="Agrupar 13" o:spid="_x0000_s1029" style="position:absolute;margin-left:84pt;margin-top:16.8pt;width:321.7pt;height:238.15pt;z-index:251673600" coordsize="40855,30245" o:gfxdata="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">
-                <v:shape id="Imagem 12" o:spid="_x0000_s1030" type="#_x0000_t75" alt="Uma imagem com texto, captura de ecrã, diagrama, file&#10;&#10;Descrição gerada automaticamente" style="position:absolute;width:40855;height:27076;visibility:visible;mso-wrap-style:square" o:gfxdata="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">
-                  <v:imagedata r:id="rId13" o:title="Uma imagem com texto, captura de ecrã, diagrama, file&#10;&#10;Descrição gerada automaticamente"/>
+              <v:group w14:anchorId="44D2226D" id="Agrupar 13" o:spid="_x0000_s1029" style="position:absolute;margin-left:84pt;margin-top:16.8pt;width:321.7pt;height:238.15pt;z-index:251673600" coordorigin=",694" coordsize="40855,29550" o:gfxdata="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">
+                <v:shape id="Imagem 12" o:spid="_x0000_s1030" type="#_x0000_t75" style="position:absolute;top:694;width:40855;height:25687;visibility:visible;mso-wrap-style:square" o:gfxdata="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">
+                  <v:imagedata r:id="rId17" o:title=""/>
                 </v:shape>
                 <v:shape id="Caixa de texto 1" o:spid="_x0000_s1031" type="#_x0000_t202" style="position:absolute;top:27660;width:40855;height:2585;visibility:visible;mso-wrap-style:square;v-text-anchor:top" o:gfxdata="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" stroked="f">
                   <v:textbox style="mso-fit-shape-to-text:t" inset="0,0,0,0">
@@ -4194,6 +4263,7 @@
           <w:bCs/>
           <w:lang w:val="pt-PT"/>
         </w:rPr>
+        <w:lastRenderedPageBreak/>
         <w:t xml:space="preserve">Cenário principal: </w:t>
       </w:r>
     </w:p>
@@ -5045,6 +5115,7 @@
         <w:rPr>
           <w:lang w:val="pt-PT"/>
         </w:rPr>
+        <w:lastRenderedPageBreak/>
         <w:t xml:space="preserve">O utilizador seleciona a consulta. </w:t>
       </w:r>
     </w:p>
@@ -5123,7 +5194,6 @@
           <w:bCs/>
           <w:lang w:val="pt-PT"/>
         </w:rPr>
-        <w:lastRenderedPageBreak/>
         <w:t>Requisitos:</w:t>
       </w:r>
       <w:r>
@@ -5204,7 +5274,7 @@
         <mc:AlternateContent>
           <mc:Choice Requires="wpg">
             <w:drawing>
-              <wp:anchor distT="0" distB="0" distL="114300" distR="114300" simplePos="0" relativeHeight="251677696" behindDoc="0" locked="0" layoutInCell="1" allowOverlap="1" wp14:anchorId="3EBA8510" wp14:editId="1067B09B">
+              <wp:anchor distT="0" distB="0" distL="114300" distR="114300" simplePos="0" relativeHeight="251677696" behindDoc="0" locked="0" layoutInCell="1" allowOverlap="1" wp14:anchorId="3EBA8510" wp14:editId="595257FF">
                 <wp:simplePos x="0" y="0"/>
                 <wp:positionH relativeFrom="column">
                   <wp:posOffset>949036</wp:posOffset>
@@ -5223,35 +5293,34 @@
                       <wpg:cNvGrpSpPr/>
                       <wpg:grpSpPr>
                         <a:xfrm>
-                          <a:off x="0" y="0"/>
-                          <a:ext cx="4085590" cy="2696845"/>
-                          <a:chOff x="0" y="0"/>
-                          <a:chExt cx="4085590" cy="2696845"/>
+                          <a:off x="0" y="32974"/>
+                          <a:ext cx="4085590" cy="2663871"/>
+                          <a:chOff x="0" y="32974"/>
+                          <a:chExt cx="4085590" cy="2663871"/>
                         </a:xfrm>
                       </wpg:grpSpPr>
                       <pic:pic xmlns:pic="http://schemas.openxmlformats.org/drawingml/2006/picture">
                         <pic:nvPicPr>
-                          <pic:cNvPr id="2022421675" name="Imagem 1" descr="Uma imagem com texto, captura de ecrã, diagrama, file&#10;&#10;Descrição gerada automaticamente"/>
+                          <pic:cNvPr id="2022421675" name="Imagem 1"/>
                           <pic:cNvPicPr>
                             <a:picLocks noChangeAspect="1"/>
                           </pic:cNvPicPr>
                         </pic:nvPicPr>
                         <pic:blipFill>
-                          <a:blip r:embed="rId14">
+                          <a:blip r:embed="rId18">
                             <a:extLst>
                               <a:ext uri="{28A0092B-C50C-407E-A947-70E740481C1C}">
                                 <a14:useLocalDpi xmlns:a14="http://schemas.microsoft.com/office/drawing/2010/main" val="0"/>
                               </a:ext>
                             </a:extLst>
                           </a:blip>
-                          <a:stretch>
-                            <a:fillRect/>
-                          </a:stretch>
+                          <a:srcRect/>
+                          <a:stretch/>
                         </pic:blipFill>
                         <pic:spPr>
                           <a:xfrm>
-                            <a:off x="0" y="0"/>
-                            <a:ext cx="4085590" cy="2382520"/>
+                            <a:off x="0" y="32974"/>
+                            <a:ext cx="4085590" cy="2316571"/>
                           </a:xfrm>
                           <a:prstGeom prst="rect">
                             <a:avLst/>
@@ -5359,9 +5428,9 @@
           </mc:Choice>
           <mc:Fallback>
             <w:pict>
-              <v:group w14:anchorId="3EBA8510" id="Agrupar 2" o:spid="_x0000_s1032" style="position:absolute;margin-left:74.75pt;margin-top:6.35pt;width:321.7pt;height:212.35pt;z-index:251677696" coordsize="40855,26968" o:gfxdata="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">
-                <v:shape id="Imagem 1" o:spid="_x0000_s1033" type="#_x0000_t75" alt="Uma imagem com texto, captura de ecrã, diagrama, file&#10;&#10;Descrição gerada automaticamente" style="position:absolute;width:40855;height:23825;visibility:visible;mso-wrap-style:square" o:gfxdata="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">
-                  <v:imagedata r:id="rId15" o:title="Uma imagem com texto, captura de ecrã, diagrama, file&#10;&#10;Descrição gerada automaticamente"/>
+              <v:group w14:anchorId="3EBA8510" id="Agrupar 2" o:spid="_x0000_s1032" style="position:absolute;margin-left:74.75pt;margin-top:6.35pt;width:321.7pt;height:212.35pt;z-index:251677696" coordorigin=",329" coordsize="40855,26638" o:gfxdata="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">
+                <v:shape id="Imagem 1" o:spid="_x0000_s1033" type="#_x0000_t75" style="position:absolute;top:329;width:40855;height:23166;visibility:visible;mso-wrap-style:square" o:gfxdata="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">
+                  <v:imagedata r:id="rId19" o:title=""/>
                 </v:shape>
                 <v:shape id="Caixa de texto 1" o:spid="_x0000_s1034" type="#_x0000_t202" style="position:absolute;top:24384;width:40855;height:2584;visibility:visible;mso-wrap-style:square;v-text-anchor:top" o:gfxdata="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" stroked="f">
                   <v:textbox style="mso-fit-shape-to-text:t" inset="0,0,0,0">
@@ -6133,6 +6202,7 @@
         <w:rPr>
           <w:lang w:val="pt-PT"/>
         </w:rPr>
+        <w:lastRenderedPageBreak/>
         <w:t>Caso de Utilização Exportar receitas</w:t>
       </w:r>
       <w:bookmarkEnd w:id="17"/>
@@ -6384,13 +6454,7 @@
         <w:rPr>
           <w:lang w:val="pt-PT"/>
         </w:rPr>
-        <w:t xml:space="preserve"> ver requisitos </w:t>
-      </w:r>
-      <w:r>
-        <w:rPr>
-          <w:lang w:val="pt-PT"/>
-        </w:rPr>
-        <w:t>R11</w:t>
+        <w:t xml:space="preserve"> ver requisitos R11</w:t>
       </w:r>
       <w:r>
         <w:rPr>
@@ -6402,13 +6466,7 @@
         <w:rPr>
           <w:lang w:val="pt-PT"/>
         </w:rPr>
-        <w:t xml:space="preserve">, </w:t>
-      </w:r>
-      <w:r>
-        <w:rPr>
-          <w:lang w:val="pt-PT"/>
-        </w:rPr>
-        <w:t>R20.2</w:t>
+        <w:t>, R20.2</w:t>
       </w:r>
       <w:r>
         <w:rPr>
@@ -6475,7 +6533,7 @@
         <mc:AlternateContent>
           <mc:Choice Requires="wpg">
             <w:drawing>
-              <wp:anchor distT="0" distB="0" distL="114300" distR="114300" simplePos="0" relativeHeight="251681792" behindDoc="0" locked="0" layoutInCell="1" allowOverlap="1" wp14:anchorId="3301F103" wp14:editId="1A586E9C">
+              <wp:anchor distT="0" distB="0" distL="114300" distR="114300" simplePos="0" relativeHeight="251681792" behindDoc="0" locked="0" layoutInCell="1" allowOverlap="1" wp14:anchorId="3301F103" wp14:editId="68209FA4">
                 <wp:simplePos x="0" y="0"/>
                 <wp:positionH relativeFrom="column">
                   <wp:posOffset>1024890</wp:posOffset>
@@ -6502,27 +6560,26 @@
                       </wpg:grpSpPr>
                       <pic:pic xmlns:pic="http://schemas.openxmlformats.org/drawingml/2006/picture">
                         <pic:nvPicPr>
-                          <pic:cNvPr id="1387168211" name="Imagem 3" descr="Uma imagem com texto, captura de ecrã, diagrama, file&#10;&#10;Descrição gerada automaticamente"/>
+                          <pic:cNvPr id="1387168211" name="Imagem 3"/>
                           <pic:cNvPicPr>
                             <a:picLocks noChangeAspect="1"/>
                           </pic:cNvPicPr>
                         </pic:nvPicPr>
                         <pic:blipFill>
-                          <a:blip r:embed="rId16">
+                          <a:blip r:embed="rId20" cstate="print">
                             <a:extLst>
                               <a:ext uri="{28A0092B-C50C-407E-A947-70E740481C1C}">
                                 <a14:useLocalDpi xmlns:a14="http://schemas.microsoft.com/office/drawing/2010/main" val="0"/>
                               </a:ext>
                             </a:extLst>
                           </a:blip>
-                          <a:stretch>
-                            <a:fillRect/>
-                          </a:stretch>
+                          <a:srcRect/>
+                          <a:stretch/>
                         </pic:blipFill>
                         <pic:spPr>
                           <a:xfrm>
-                            <a:off x="0" y="0"/>
-                            <a:ext cx="4085590" cy="2002790"/>
+                            <a:off x="136750" y="0"/>
+                            <a:ext cx="3812089" cy="2002790"/>
                           </a:xfrm>
                           <a:prstGeom prst="rect">
                             <a:avLst/>
@@ -6630,9 +6687,9 @@
           </mc:Choice>
           <mc:Fallback>
             <w:pict>
-              <v:group w14:anchorId="3301F103" id="Agrupar 4" o:spid="_x0000_s1035" style="position:absolute;margin-left:80.7pt;margin-top:11.2pt;width:321.7pt;height:182.35pt;z-index:251681792" coordsize="40855,23158" o:gfxdata="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">
-                <v:shape id="Imagem 3" o:spid="_x0000_s1036" type="#_x0000_t75" alt="Uma imagem com texto, captura de ecrã, diagrama, file&#10;&#10;Descrição gerada automaticamente" style="position:absolute;width:40855;height:20027;visibility:visible;mso-wrap-style:square" o:gfxdata="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">
-                  <v:imagedata r:id="rId17" o:title="Uma imagem com texto, captura de ecrã, diagrama, file&#10;&#10;Descrição gerada automaticamente"/>
+              <v:group w14:anchorId="3301F103" id="Agrupar 4" o:spid="_x0000_s1035" style="position:absolute;margin-left:80.7pt;margin-top:11.2pt;width:321.7pt;height:182.35pt;z-index:251681792" coordsize="40855,23158" o:gfxdata="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">
+                <v:shape id="Imagem 3" o:spid="_x0000_s1036" type="#_x0000_t75" style="position:absolute;left:1367;width:38121;height:20027;visibility:visible;mso-wrap-style:square" o:gfxdata="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">
+                  <v:imagedata r:id="rId21" o:title=""/>
                 </v:shape>
                 <v:shape id="Caixa de texto 1" o:spid="_x0000_s1037" type="#_x0000_t202" style="position:absolute;top:20574;width:40855;height:2584;visibility:visible;mso-wrap-style:square;v-text-anchor:top" o:gfxdata="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" stroked="f">
                   <v:textbox style="mso-fit-shape-to-text:t" inset="0,0,0,0">
@@ -7129,13 +7186,7 @@
         <w:rPr>
           <w:lang w:val="pt-PT"/>
         </w:rPr>
-        <w:t xml:space="preserve"> ver requisitos </w:t>
-      </w:r>
-      <w:r>
-        <w:rPr>
-          <w:lang w:val="pt-PT"/>
-        </w:rPr>
-        <w:t>R13, R14</w:t>
+        <w:t xml:space="preserve"> ver requisitos R13, R14</w:t>
       </w:r>
       <w:r>
         <w:rPr>
@@ -7537,6 +7588,7 @@
         <w:rPr>
           <w:lang w:val="pt-PT"/>
         </w:rPr>
+        <w:lastRenderedPageBreak/>
         <w:t xml:space="preserve">Caso de Utilização </w:t>
       </w:r>
       <w:r>
@@ -7661,7 +7713,6 @@
           <w:bCs/>
           <w:lang w:val="pt-PT"/>
         </w:rPr>
-        <w:lastRenderedPageBreak/>
         <w:t xml:space="preserve">Pré-condições: </w:t>
       </w:r>
     </w:p>
@@ -8377,13 +8428,7 @@
         <w:rPr>
           <w:lang w:val="pt-PT"/>
         </w:rPr>
-        <w:t xml:space="preserve"> ver requisitos </w:t>
-      </w:r>
-      <w:r>
-        <w:rPr>
-          <w:lang w:val="pt-PT"/>
-        </w:rPr>
-        <w:t>R16, R17</w:t>
+        <w:t xml:space="preserve"> ver requisitos R16, R17</w:t>
       </w:r>
       <w:r>
         <w:rPr>
@@ -12712,10 +12757,10 @@
       </w:pPr>
     </w:p>
     <w:sectPr>
-      <w:headerReference w:type="default" r:id="rId18"/>
-      <w:footerReference w:type="default" r:id="rId19"/>
-      <w:headerReference w:type="first" r:id="rId20"/>
-      <w:footerReference w:type="first" r:id="rId21"/>
+      <w:headerReference w:type="default" r:id="rId22"/>
+      <w:footerReference w:type="default" r:id="rId23"/>
+      <w:headerReference w:type="first" r:id="rId24"/>
+      <w:footerReference w:type="first" r:id="rId25"/>
       <w:pgSz w:w="12240" w:h="15840" w:code="1"/>
       <w:pgMar w:top="1440" w:right="1440" w:bottom="1440" w:left="1440" w:header="720" w:footer="720" w:gutter="0"/>
       <w:cols w:space="720"/>
@@ -12782,6 +12827,26 @@
 </file>
 
 <file path=word/footer2.xml><?xml version="1.0" encoding="utf-8"?>
+<w:ftr xmlns:wpc="http://schemas.microsoft.com/office/word/2010/wordprocessingCanvas" xmlns:cx="http://schemas.microsoft.com/office/drawing/2014/chartex" xmlns:cx1="http://schemas.microsoft.com/office/drawing/2015/9/8/chartex" xmlns:cx2="http://schemas.microsoft.com/office/drawing/2015/10/21/chartex" xmlns:cx3="http://schemas.microsoft.com/office/drawing/2016/5/9/chartex" xmlns:cx4="http://schemas.microsoft.com/office/drawing/2016/5/10/chartex" xmlns:cx5="http://schemas.microsoft.com/office/drawing/2016/5/11/chartex" xmlns:cx6="http://schemas.microsoft.com/office/drawing/2016/5/12/chartex" xmlns:cx7="http://schemas.microsoft.com/office/drawing/2016/5/13/chartex" xmlns:cx8="http://schemas.microsoft.com/office/drawing/2016/5/14/chartex" xmlns:mc="http://schemas.openxmlformats.org/markup-compatibility/2006" xmlns:aink="http://schemas.microsoft.com/office/drawing/2016/ink" xmlns:am3d="http://schemas.microsoft.com/office/drawing/2017/model3d" xmlns:o="urn:schemas-microsoft-com:office:office" xmlns:oel="http://schemas.microsoft.com/office/2019/extlst" xmlns:r="http://schemas.openxmlformats.org/officeDocument/2006/relationships" xmlns:m="http://schemas.openxmlformats.org/officeDocument/2006/math" xmlns:v="urn:schemas-microsoft-com:vml" xmlns:wp14="http://schemas.microsoft.com/office/word/2010/wordprocessingDrawing" xmlns:wp="http://schemas.openxmlformats.org/drawingml/2006/wordprocessingDrawing" xmlns:w10="urn:schemas-microsoft-com:office:word" xmlns:w="http://schemas.openxmlformats.org/wordprocessingml/2006/main" xmlns:w14="http://schemas.microsoft.com/office/word/2010/wordml" xmlns:w15="http://schemas.microsoft.com/office/word/2012/wordml" xmlns:w16cex="http://schemas.microsoft.com/office/word/2018/wordml/cex" xmlns:w16cid="http://schemas.microsoft.com/office/word/2016/wordml/cid" xmlns:w16="http://schemas.microsoft.com/office/word/2018/wordml" xmlns:w16sdtdh="http://schemas.microsoft.com/office/word/2020/wordml/sdtdatahash" xmlns:w16se="http://schemas.microsoft.com/office/word/2015/wordml/symex" xmlns:wpg="http://schemas.microsoft.com/office/word/2010/wordprocessingGroup" xmlns:wpi="http://schemas.microsoft.com/office/word/2010/wordprocessingInk" xmlns:wne="http://schemas.microsoft.com/office/word/2006/wordml" xmlns:wps="http://schemas.microsoft.com/office/word/2010/wordprocessingShape" mc:Ignorable="w14 w15 w16se w16cid w16 w16cex w16sdtdh wp14">
+  <w:p>
+    <w:pPr>
+      <w:pStyle w:val="Rodap"/>
+    </w:pPr>
+  </w:p>
+</w:ftr>
+</file>
+
+<file path=word/footer3.xml><?xml version="1.0" encoding="utf-8"?>
+<w:ftr xmlns:wpc="http://schemas.microsoft.com/office/word/2010/wordprocessingCanvas" xmlns:cx="http://schemas.microsoft.com/office/drawing/2014/chartex" xmlns:cx1="http://schemas.microsoft.com/office/drawing/2015/9/8/chartex" xmlns:cx2="http://schemas.microsoft.com/office/drawing/2015/10/21/chartex" xmlns:cx3="http://schemas.microsoft.com/office/drawing/2016/5/9/chartex" xmlns:cx4="http://schemas.microsoft.com/office/drawing/2016/5/10/chartex" xmlns:cx5="http://schemas.microsoft.com/office/drawing/2016/5/11/chartex" xmlns:cx6="http://schemas.microsoft.com/office/drawing/2016/5/12/chartex" xmlns:cx7="http://schemas.microsoft.com/office/drawing/2016/5/13/chartex" xmlns:cx8="http://schemas.microsoft.com/office/drawing/2016/5/14/chartex" xmlns:mc="http://schemas.openxmlformats.org/markup-compatibility/2006" xmlns:aink="http://schemas.microsoft.com/office/drawing/2016/ink" xmlns:am3d="http://schemas.microsoft.com/office/drawing/2017/model3d" xmlns:o="urn:schemas-microsoft-com:office:office" xmlns:oel="http://schemas.microsoft.com/office/2019/extlst" xmlns:r="http://schemas.openxmlformats.org/officeDocument/2006/relationships" xmlns:m="http://schemas.openxmlformats.org/officeDocument/2006/math" xmlns:v="urn:schemas-microsoft-com:vml" xmlns:wp14="http://schemas.microsoft.com/office/word/2010/wordprocessingDrawing" xmlns:wp="http://schemas.openxmlformats.org/drawingml/2006/wordprocessingDrawing" xmlns:w10="urn:schemas-microsoft-com:office:word" xmlns:w="http://schemas.openxmlformats.org/wordprocessingml/2006/main" xmlns:w14="http://schemas.microsoft.com/office/word/2010/wordml" xmlns:w15="http://schemas.microsoft.com/office/word/2012/wordml" xmlns:w16cex="http://schemas.microsoft.com/office/word/2018/wordml/cex" xmlns:w16cid="http://schemas.microsoft.com/office/word/2016/wordml/cid" xmlns:w16="http://schemas.microsoft.com/office/word/2018/wordml" xmlns:w16sdtdh="http://schemas.microsoft.com/office/word/2020/wordml/sdtdatahash" xmlns:w16se="http://schemas.microsoft.com/office/word/2015/wordml/symex" xmlns:wpg="http://schemas.microsoft.com/office/word/2010/wordprocessingGroup" xmlns:wpi="http://schemas.microsoft.com/office/word/2010/wordprocessingInk" xmlns:wne="http://schemas.microsoft.com/office/word/2006/wordml" xmlns:wps="http://schemas.microsoft.com/office/word/2010/wordprocessingShape" mc:Ignorable="w14 w15 w16se w16cid w16 w16cex w16sdtdh wp14">
+  <w:p>
+    <w:pPr>
+      <w:pStyle w:val="Rodap"/>
+    </w:pPr>
+  </w:p>
+</w:ftr>
+</file>
+
+<file path=word/footer4.xml><?xml version="1.0" encoding="utf-8"?>
 <w:ftr xmlns:wpc="http://schemas.microsoft.com/office/word/2010/wordprocessingCanvas" xmlns:cx="http://schemas.microsoft.com/office/drawing/2014/chartex" xmlns:cx1="http://schemas.microsoft.com/office/drawing/2015/9/8/chartex" xmlns:cx2="http://schemas.microsoft.com/office/drawing/2015/10/21/chartex" xmlns:cx3="http://schemas.microsoft.com/office/drawing/2016/5/9/chartex" xmlns:cx4="http://schemas.microsoft.com/office/drawing/2016/5/10/chartex" xmlns:cx5="http://schemas.microsoft.com/office/drawing/2016/5/11/chartex" xmlns:cx6="http://schemas.microsoft.com/office/drawing/2016/5/12/chartex" xmlns:cx7="http://schemas.microsoft.com/office/drawing/2016/5/13/chartex" xmlns:cx8="http://schemas.microsoft.com/office/drawing/2016/5/14/chartex" xmlns:mc="http://schemas.openxmlformats.org/markup-compatibility/2006" xmlns:aink="http://schemas.microsoft.com/office/drawing/2016/ink" xmlns:am3d="http://schemas.microsoft.com/office/drawing/2017/model3d" xmlns:o="urn:schemas-microsoft-com:office:office" xmlns:oel="http://schemas.microsoft.com/office/2019/extlst" xmlns:r="http://schemas.openxmlformats.org/officeDocument/2006/relationships" xmlns:m="http://schemas.openxmlformats.org/officeDocument/2006/math" xmlns:v="urn:schemas-microsoft-com:vml" xmlns:wp14="http://schemas.microsoft.com/office/word/2010/wordprocessingDrawing" xmlns:wp="http://schemas.openxmlformats.org/drawingml/2006/wordprocessingDrawing" xmlns:w10="urn:schemas-microsoft-com:office:word" xmlns:w="http://schemas.openxmlformats.org/wordprocessingml/2006/main" xmlns:w14="http://schemas.microsoft.com/office/word/2010/wordml" xmlns:w15="http://schemas.microsoft.com/office/word/2012/wordml" xmlns:w16cex="http://schemas.microsoft.com/office/word/2018/wordml/cex" xmlns:w16cid="http://schemas.microsoft.com/office/word/2016/wordml/cid" xmlns:w16="http://schemas.microsoft.com/office/word/2018/wordml" xmlns:w16sdtdh="http://schemas.microsoft.com/office/word/2020/wordml/sdtdatahash" xmlns:w16se="http://schemas.microsoft.com/office/word/2015/wordml/symex" xmlns:wpg="http://schemas.microsoft.com/office/word/2010/wordprocessingGroup" xmlns:wpi="http://schemas.microsoft.com/office/word/2010/wordprocessingInk" xmlns:wne="http://schemas.microsoft.com/office/word/2006/wordml" xmlns:wps="http://schemas.microsoft.com/office/word/2010/wordprocessingShape" mc:Ignorable="w14 w15 w16se w16cid w16 w16cex w16sdtdh wp14">
   <w:tbl>
     <w:tblPr>
@@ -12913,7 +12978,7 @@
 </w:ftr>
 </file>
 
-<file path=word/footer3.xml><?xml version="1.0" encoding="utf-8"?>
+<file path=word/footer5.xml><?xml version="1.0" encoding="utf-8"?>
 <w:ftr xmlns:wpc="http://schemas.microsoft.com/office/word/2010/wordprocessingCanvas" xmlns:cx="http://schemas.microsoft.com/office/drawing/2014/chartex" xmlns:cx1="http://schemas.microsoft.com/office/drawing/2015/9/8/chartex" xmlns:cx2="http://schemas.microsoft.com/office/drawing/2015/10/21/chartex" xmlns:cx3="http://schemas.microsoft.com/office/drawing/2016/5/9/chartex" xmlns:cx4="http://schemas.microsoft.com/office/drawing/2016/5/10/chartex" xmlns:cx5="http://schemas.microsoft.com/office/drawing/2016/5/11/chartex" xmlns:cx6="http://schemas.microsoft.com/office/drawing/2016/5/12/chartex" xmlns:cx7="http://schemas.microsoft.com/office/drawing/2016/5/13/chartex" xmlns:cx8="http://schemas.microsoft.com/office/drawing/2016/5/14/chartex" xmlns:mc="http://schemas.openxmlformats.org/markup-compatibility/2006" xmlns:aink="http://schemas.microsoft.com/office/drawing/2016/ink" xmlns:am3d="http://schemas.microsoft.com/office/drawing/2017/model3d" xmlns:o="urn:schemas-microsoft-com:office:office" xmlns:oel="http://schemas.microsoft.com/office/2019/extlst" xmlns:r="http://schemas.openxmlformats.org/officeDocument/2006/relationships" xmlns:m="http://schemas.openxmlformats.org/officeDocument/2006/math" xmlns:v="urn:schemas-microsoft-com:vml" xmlns:wp14="http://schemas.microsoft.com/office/word/2010/wordprocessingDrawing" xmlns:wp="http://schemas.openxmlformats.org/drawingml/2006/wordprocessingDrawing" xmlns:w10="urn:schemas-microsoft-com:office:word" xmlns:w="http://schemas.openxmlformats.org/wordprocessingml/2006/main" xmlns:w14="http://schemas.microsoft.com/office/word/2010/wordml" xmlns:w15="http://schemas.microsoft.com/office/word/2012/wordml" xmlns:w16cex="http://schemas.microsoft.com/office/word/2018/wordml/cex" xmlns:w16cid="http://schemas.microsoft.com/office/word/2016/wordml/cid" xmlns:w16="http://schemas.microsoft.com/office/word/2018/wordml" xmlns:w16sdtdh="http://schemas.microsoft.com/office/word/2020/wordml/sdtdatahash" xmlns:w16se="http://schemas.microsoft.com/office/word/2015/wordml/symex" xmlns:wpg="http://schemas.microsoft.com/office/word/2010/wordprocessingGroup" xmlns:wpi="http://schemas.microsoft.com/office/word/2010/wordprocessingInk" xmlns:wne="http://schemas.microsoft.com/office/word/2006/wordml" xmlns:wps="http://schemas.microsoft.com/office/word/2010/wordprocessingShape" mc:Ignorable="w14 w15 w16se w16cid w16 w16cex w16sdtdh wp14">
   <w:p>
     <w:pPr>
@@ -12943,6 +13008,16 @@
 </file>
 
 <file path=word/header1.xml><?xml version="1.0" encoding="utf-8"?>
+<w:hdr xmlns:wpc="http://schemas.microsoft.com/office/word/2010/wordprocessingCanvas" xmlns:cx="http://schemas.microsoft.com/office/drawing/2014/chartex" xmlns:cx1="http://schemas.microsoft.com/office/drawing/2015/9/8/chartex" xmlns:cx2="http://schemas.microsoft.com/office/drawing/2015/10/21/chartex" xmlns:cx3="http://schemas.microsoft.com/office/drawing/2016/5/9/chartex" xmlns:cx4="http://schemas.microsoft.com/office/drawing/2016/5/10/chartex" xmlns:cx5="http://schemas.microsoft.com/office/drawing/2016/5/11/chartex" xmlns:cx6="http://schemas.microsoft.com/office/drawing/2016/5/12/chartex" xmlns:cx7="http://schemas.microsoft.com/office/drawing/2016/5/13/chartex" xmlns:cx8="http://schemas.microsoft.com/office/drawing/2016/5/14/chartex" xmlns:mc="http://schemas.openxmlformats.org/markup-compatibility/2006" xmlns:aink="http://schemas.microsoft.com/office/drawing/2016/ink" xmlns:am3d="http://schemas.microsoft.com/office/drawing/2017/model3d" xmlns:o="urn:schemas-microsoft-com:office:office" xmlns:oel="http://schemas.microsoft.com/office/2019/extlst" xmlns:r="http://schemas.openxmlformats.org/officeDocument/2006/relationships" xmlns:m="http://schemas.openxmlformats.org/officeDocument/2006/math" xmlns:v="urn:schemas-microsoft-com:vml" xmlns:wp14="http://schemas.microsoft.com/office/word/2010/wordprocessingDrawing" xmlns:wp="http://schemas.openxmlformats.org/drawingml/2006/wordprocessingDrawing" xmlns:w10="urn:schemas-microsoft-com:office:word" xmlns:w="http://schemas.openxmlformats.org/wordprocessingml/2006/main" xmlns:w14="http://schemas.microsoft.com/office/word/2010/wordml" xmlns:w15="http://schemas.microsoft.com/office/word/2012/wordml" xmlns:w16cex="http://schemas.microsoft.com/office/word/2018/wordml/cex" xmlns:w16cid="http://schemas.microsoft.com/office/word/2016/wordml/cid" xmlns:w16="http://schemas.microsoft.com/office/word/2018/wordml" xmlns:w16sdtdh="http://schemas.microsoft.com/office/word/2020/wordml/sdtdatahash" xmlns:w16se="http://schemas.microsoft.com/office/word/2015/wordml/symex" xmlns:wpg="http://schemas.microsoft.com/office/word/2010/wordprocessingGroup" xmlns:wpi="http://schemas.microsoft.com/office/word/2010/wordprocessingInk" xmlns:wne="http://schemas.microsoft.com/office/word/2006/wordml" xmlns:wps="http://schemas.microsoft.com/office/word/2010/wordprocessingShape" mc:Ignorable="w14 w15 w16se w16cid w16 w16cex w16sdtdh wp14">
+  <w:p>
+    <w:pPr>
+      <w:pStyle w:val="Cabealho"/>
+    </w:pPr>
+  </w:p>
+</w:hdr>
+</file>
+
+<file path=word/header2.xml><?xml version="1.0" encoding="utf-8"?>
 <w:hdr xmlns:wpc="http://schemas.microsoft.com/office/word/2010/wordprocessingCanvas" xmlns:cx="http://schemas.microsoft.com/office/drawing/2014/chartex" xmlns:cx1="http://schemas.microsoft.com/office/drawing/2015/9/8/chartex" xmlns:cx2="http://schemas.microsoft.com/office/drawing/2015/10/21/chartex" xmlns:cx3="http://schemas.microsoft.com/office/drawing/2016/5/9/chartex" xmlns:cx4="http://schemas.microsoft.com/office/drawing/2016/5/10/chartex" xmlns:cx5="http://schemas.microsoft.com/office/drawing/2016/5/11/chartex" xmlns:cx6="http://schemas.microsoft.com/office/drawing/2016/5/12/chartex" xmlns:cx7="http://schemas.microsoft.com/office/drawing/2016/5/13/chartex" xmlns:cx8="http://schemas.microsoft.com/office/drawing/2016/5/14/chartex" xmlns:mc="http://schemas.openxmlformats.org/markup-compatibility/2006" xmlns:aink="http://schemas.microsoft.com/office/drawing/2016/ink" xmlns:am3d="http://schemas.microsoft.com/office/drawing/2017/model3d" xmlns:o="urn:schemas-microsoft-com:office:office" xmlns:oel="http://schemas.microsoft.com/office/2019/extlst" xmlns:r="http://schemas.openxmlformats.org/officeDocument/2006/relationships" xmlns:m="http://schemas.openxmlformats.org/officeDocument/2006/math" xmlns:v="urn:schemas-microsoft-com:vml" xmlns:wp14="http://schemas.microsoft.com/office/word/2010/wordprocessingDrawing" xmlns:wp="http://schemas.openxmlformats.org/drawingml/2006/wordprocessingDrawing" xmlns:w10="urn:schemas-microsoft-com:office:word" xmlns:w="http://schemas.openxmlformats.org/wordprocessingml/2006/main" xmlns:w14="http://schemas.microsoft.com/office/word/2010/wordml" xmlns:w15="http://schemas.microsoft.com/office/word/2012/wordml" xmlns:w16cex="http://schemas.microsoft.com/office/word/2018/wordml/cex" xmlns:w16cid="http://schemas.microsoft.com/office/word/2016/wordml/cid" xmlns:w16="http://schemas.microsoft.com/office/word/2018/wordml" xmlns:w16sdtdh="http://schemas.microsoft.com/office/word/2020/wordml/sdtdatahash" xmlns:w16se="http://schemas.microsoft.com/office/word/2015/wordml/symex" xmlns:wpg="http://schemas.microsoft.com/office/word/2010/wordprocessingGroup" xmlns:wpi="http://schemas.microsoft.com/office/word/2010/wordprocessingInk" xmlns:wne="http://schemas.microsoft.com/office/word/2006/wordml" xmlns:wps="http://schemas.microsoft.com/office/word/2010/wordprocessingShape" mc:Ignorable="w14 w15 w16se w16cid w16 w16cex w16sdtdh wp14">
   <w:p>
     <w:pPr>
@@ -13001,7 +13076,17 @@
 </w:hdr>
 </file>
 
-<file path=word/header2.xml><?xml version="1.0" encoding="utf-8"?>
+<file path=word/header3.xml><?xml version="1.0" encoding="utf-8"?>
+<w:hdr xmlns:wpc="http://schemas.microsoft.com/office/word/2010/wordprocessingCanvas" xmlns:cx="http://schemas.microsoft.com/office/drawing/2014/chartex" xmlns:cx1="http://schemas.microsoft.com/office/drawing/2015/9/8/chartex" xmlns:cx2="http://schemas.microsoft.com/office/drawing/2015/10/21/chartex" xmlns:cx3="http://schemas.microsoft.com/office/drawing/2016/5/9/chartex" xmlns:cx4="http://schemas.microsoft.com/office/drawing/2016/5/10/chartex" xmlns:cx5="http://schemas.microsoft.com/office/drawing/2016/5/11/chartex" xmlns:cx6="http://schemas.microsoft.com/office/drawing/2016/5/12/chartex" xmlns:cx7="http://schemas.microsoft.com/office/drawing/2016/5/13/chartex" xmlns:cx8="http://schemas.microsoft.com/office/drawing/2016/5/14/chartex" xmlns:mc="http://schemas.openxmlformats.org/markup-compatibility/2006" xmlns:aink="http://schemas.microsoft.com/office/drawing/2016/ink" xmlns:am3d="http://schemas.microsoft.com/office/drawing/2017/model3d" xmlns:o="urn:schemas-microsoft-com:office:office" xmlns:oel="http://schemas.microsoft.com/office/2019/extlst" xmlns:r="http://schemas.openxmlformats.org/officeDocument/2006/relationships" xmlns:m="http://schemas.openxmlformats.org/officeDocument/2006/math" xmlns:v="urn:schemas-microsoft-com:vml" xmlns:wp14="http://schemas.microsoft.com/office/word/2010/wordprocessingDrawing" xmlns:wp="http://schemas.openxmlformats.org/drawingml/2006/wordprocessingDrawing" xmlns:w10="urn:schemas-microsoft-com:office:word" xmlns:w="http://schemas.openxmlformats.org/wordprocessingml/2006/main" xmlns:w14="http://schemas.microsoft.com/office/word/2010/wordml" xmlns:w15="http://schemas.microsoft.com/office/word/2012/wordml" xmlns:w16cex="http://schemas.microsoft.com/office/word/2018/wordml/cex" xmlns:w16cid="http://schemas.microsoft.com/office/word/2016/wordml/cid" xmlns:w16="http://schemas.microsoft.com/office/word/2018/wordml" xmlns:w16sdtdh="http://schemas.microsoft.com/office/word/2020/wordml/sdtdatahash" xmlns:w16se="http://schemas.microsoft.com/office/word/2015/wordml/symex" xmlns:wpg="http://schemas.microsoft.com/office/word/2010/wordprocessingGroup" xmlns:wpi="http://schemas.microsoft.com/office/word/2010/wordprocessingInk" xmlns:wne="http://schemas.microsoft.com/office/word/2006/wordml" xmlns:wps="http://schemas.microsoft.com/office/word/2010/wordprocessingShape" mc:Ignorable="w14 w15 w16se w16cid w16 w16cex w16sdtdh wp14">
+  <w:p>
+    <w:pPr>
+      <w:pStyle w:val="Cabealho"/>
+    </w:pPr>
+  </w:p>
+</w:hdr>
+</file>
+
+<file path=word/header4.xml><?xml version="1.0" encoding="utf-8"?>
 <w:hdr xmlns:wpc="http://schemas.microsoft.com/office/word/2010/wordprocessingCanvas" xmlns:cx="http://schemas.microsoft.com/office/drawing/2014/chartex" xmlns:cx1="http://schemas.microsoft.com/office/drawing/2015/9/8/chartex" xmlns:cx2="http://schemas.microsoft.com/office/drawing/2015/10/21/chartex" xmlns:cx3="http://schemas.microsoft.com/office/drawing/2016/5/9/chartex" xmlns:cx4="http://schemas.microsoft.com/office/drawing/2016/5/10/chartex" xmlns:cx5="http://schemas.microsoft.com/office/drawing/2016/5/11/chartex" xmlns:cx6="http://schemas.microsoft.com/office/drawing/2016/5/12/chartex" xmlns:cx7="http://schemas.microsoft.com/office/drawing/2016/5/13/chartex" xmlns:cx8="http://schemas.microsoft.com/office/drawing/2016/5/14/chartex" xmlns:mc="http://schemas.openxmlformats.org/markup-compatibility/2006" xmlns:aink="http://schemas.microsoft.com/office/drawing/2016/ink" xmlns:am3d="http://schemas.microsoft.com/office/drawing/2017/model3d" xmlns:o="urn:schemas-microsoft-com:office:office" xmlns:oel="http://schemas.microsoft.com/office/2019/extlst" xmlns:r="http://schemas.openxmlformats.org/officeDocument/2006/relationships" xmlns:m="http://schemas.openxmlformats.org/officeDocument/2006/math" xmlns:v="urn:schemas-microsoft-com:vml" xmlns:wp14="http://schemas.microsoft.com/office/word/2010/wordprocessingDrawing" xmlns:wp="http://schemas.openxmlformats.org/drawingml/2006/wordprocessingDrawing" xmlns:w10="urn:schemas-microsoft-com:office:word" xmlns:w="http://schemas.openxmlformats.org/wordprocessingml/2006/main" xmlns:w14="http://schemas.microsoft.com/office/word/2010/wordml" xmlns:w15="http://schemas.microsoft.com/office/word/2012/wordml" xmlns:w16cex="http://schemas.microsoft.com/office/word/2018/wordml/cex" xmlns:w16cid="http://schemas.microsoft.com/office/word/2016/wordml/cid" xmlns:w16="http://schemas.microsoft.com/office/word/2018/wordml" xmlns:w16sdtdh="http://schemas.microsoft.com/office/word/2020/wordml/sdtdatahash" xmlns:w16se="http://schemas.microsoft.com/office/word/2015/wordml/symex" xmlns:wpg="http://schemas.microsoft.com/office/word/2010/wordprocessingGroup" xmlns:wpi="http://schemas.microsoft.com/office/word/2010/wordprocessingInk" xmlns:wne="http://schemas.microsoft.com/office/word/2006/wordml" xmlns:wps="http://schemas.microsoft.com/office/word/2010/wordprocessingShape" mc:Ignorable="w14 w15 w16se w16cid w16 w16cex w16sdtdh wp14">
   <w:tbl>
     <w:tblPr>
@@ -13095,7 +13180,13 @@
             <w:rPr>
               <w:lang w:val="pt-PT"/>
             </w:rPr>
-            <w:t>:           1.0</w:t>
+            <w:t>:           1.</w:t>
+          </w:r>
+          <w:r>
+            <w:rPr>
+              <w:lang w:val="pt-PT"/>
+            </w:rPr>
+            <w:t>1</w:t>
           </w:r>
         </w:p>
       </w:tc>
@@ -13139,7 +13230,13 @@
             <w:rPr>
               <w:lang w:val="pt-PT"/>
             </w:rPr>
-            <w:t>15/10/2023</w:t>
+            <w:t>20</w:t>
+          </w:r>
+          <w:r>
+            <w:rPr>
+              <w:lang w:val="pt-PT"/>
+            </w:rPr>
+            <w:t>/10/2023</w:t>
           </w:r>
         </w:p>
       </w:tc>
@@ -13177,7 +13274,7 @@
 </w:hdr>
 </file>
 
-<file path=word/header3.xml><?xml version="1.0" encoding="utf-8"?>
+<file path=word/header5.xml><?xml version="1.0" encoding="utf-8"?>
 <w:hdr xmlns:wpc="http://schemas.microsoft.com/office/word/2010/wordprocessingCanvas" xmlns:cx="http://schemas.microsoft.com/office/drawing/2014/chartex" xmlns:cx1="http://schemas.microsoft.com/office/drawing/2015/9/8/chartex" xmlns:cx2="http://schemas.microsoft.com/office/drawing/2015/10/21/chartex" xmlns:cx3="http://schemas.microsoft.com/office/drawing/2016/5/9/chartex" xmlns:cx4="http://schemas.microsoft.com/office/drawing/2016/5/10/chartex" xmlns:cx5="http://schemas.microsoft.com/office/drawing/2016/5/11/chartex" xmlns:cx6="http://schemas.microsoft.com/office/drawing/2016/5/12/chartex" xmlns:cx7="http://schemas.microsoft.com/office/drawing/2016/5/13/chartex" xmlns:cx8="http://schemas.microsoft.com/office/drawing/2016/5/14/chartex" xmlns:mc="http://schemas.openxmlformats.org/markup-compatibility/2006" xmlns:aink="http://schemas.microsoft.com/office/drawing/2016/ink" xmlns:am3d="http://schemas.microsoft.com/office/drawing/2017/model3d" xmlns:o="urn:schemas-microsoft-com:office:office" xmlns:oel="http://schemas.microsoft.com/office/2019/extlst" xmlns:r="http://schemas.openxmlformats.org/officeDocument/2006/relationships" xmlns:m="http://schemas.openxmlformats.org/officeDocument/2006/math" xmlns:v="urn:schemas-microsoft-com:vml" xmlns:wp14="http://schemas.microsoft.com/office/word/2010/wordprocessingDrawing" xmlns:wp="http://schemas.openxmlformats.org/drawingml/2006/wordprocessingDrawing" xmlns:w10="urn:schemas-microsoft-com:office:word" xmlns:w="http://schemas.openxmlformats.org/wordprocessingml/2006/main" xmlns:w14="http://schemas.microsoft.com/office/word/2010/wordml" xmlns:w15="http://schemas.microsoft.com/office/word/2012/wordml" xmlns:w16cex="http://schemas.microsoft.com/office/word/2018/wordml/cex" xmlns:w16cid="http://schemas.microsoft.com/office/word/2016/wordml/cid" xmlns:w16="http://schemas.microsoft.com/office/word/2018/wordml" xmlns:w16sdtdh="http://schemas.microsoft.com/office/word/2020/wordml/sdtdatahash" xmlns:w16se="http://schemas.microsoft.com/office/word/2015/wordml/symex" xmlns:wpg="http://schemas.microsoft.com/office/word/2010/wordprocessingGroup" xmlns:wpi="http://schemas.microsoft.com/office/word/2010/wordprocessingInk" xmlns:wne="http://schemas.microsoft.com/office/word/2006/wordml" xmlns:wps="http://schemas.microsoft.com/office/word/2010/wordprocessingShape" mc:Ignorable="w14 w15 w16se w16cid w16 w16cex w16sdtdh wp14">
   <w:p>
     <w:pPr>

</xml_diff>